<commit_message>
support v0.8 && modify interface.docx and testcase.xlsx
</commit_message>
<xml_diff>
--- a/doc/interface/sic_interface.docx
+++ b/doc/interface/sic_interface.docx
@@ -3395,37 +3395,7 @@
           <w:szCs w:val="22"/>
           <w:lang w:val="en-US" w:eastAsia="zh-CN" w:bidi="ar-SA"/>
         </w:rPr>
-        <w:t>：压注</w:t>
-      </w:r>
-      <w:r>
-        <w:rPr>
-          <w:rFonts w:ascii="Calibri" w:hAnsi="Calibri" w:cs="宋体" w:asciiTheme="minorHAnsi" w:cstheme="minorBidi" w:eastAsiaTheme="minorEastAsia" w:hAnsiTheme="minorHAnsi"/>
-          <w:b w:val="false"/>
-          <w:i w:val="false"/>
-          <w:caps w:val="false"/>
-          <w:smallCaps w:val="false"/>
-          <w:color w:val="00000A"/>
-          <w:spacing w:val="0"/>
-          <w:sz w:val="21"/>
-          <w:szCs w:val="22"/>
-          <w:lang w:val="en-US" w:eastAsia="zh-CN" w:bidi="ar-SA"/>
-        </w:rPr>
-        <w:t>的</w:t>
-      </w:r>
-      <w:r>
-        <w:rPr>
-          <w:rFonts w:ascii="Calibri" w:hAnsi="Calibri" w:cs="宋体" w:asciiTheme="minorHAnsi" w:cstheme="minorBidi" w:eastAsiaTheme="minorEastAsia" w:hAnsiTheme="minorHAnsi"/>
-          <w:b w:val="false"/>
-          <w:i w:val="false"/>
-          <w:caps w:val="false"/>
-          <w:smallCaps w:val="false"/>
-          <w:color w:val="00000A"/>
-          <w:spacing w:val="0"/>
-          <w:sz w:val="21"/>
-          <w:szCs w:val="22"/>
-          <w:lang w:val="en-US" w:eastAsia="zh-CN" w:bidi="ar-SA"/>
-        </w:rPr>
-        <w:t>单一数字</w:t>
+        <w:t>：压注的单一数字</w:t>
       </w:r>
     </w:p>
     <w:p>
@@ -8545,16 +8515,28 @@
           <w:szCs w:val="32"/>
           <w:lang w:val="en-US" w:eastAsia="zh-CN" w:bidi="ar-SA"/>
         </w:rPr>
-        <w:t>参数说明（可参考</w:t>
-      </w:r>
-      <w:r>
-        <w:rPr>
-          <w:rFonts w:eastAsia="" w:cs="宋体" w:cstheme="minorBidi" w:eastAsiaTheme="minorEastAsia"/>
-          <w:b/>
-          <w:bCs/>
-          <w:color w:val="00000A"/>
-          <w:sz w:val="32"/>
-          <w:szCs w:val="32"/>
+        <w:t>参数说明（</w:t>
+      </w:r>
+      <w:r>
+        <w:rPr>
+          <w:rFonts w:ascii="Calibri" w:hAnsi="Calibri" w:cs="宋体" w:asciiTheme="minorHAnsi" w:cstheme="minorBidi" w:eastAsiaTheme="minorEastAsia" w:hAnsiTheme="minorHAnsi"/>
+          <w:b/>
+          <w:bCs/>
+          <w:color w:val="00000A"/>
+          <w:sz w:val="21"/>
+          <w:szCs w:val="22"/>
+          <w:lang w:val="en-US" w:eastAsia="zh-CN" w:bidi="ar-SA"/>
+        </w:rPr>
+        <w:t>可参考</w:t>
+      </w:r>
+      <w:r>
+        <w:rPr>
+          <w:rFonts w:eastAsia="" w:cs="宋体" w:cstheme="minorBidi" w:eastAsiaTheme="minorEastAsia"/>
+          <w:b/>
+          <w:bCs/>
+          <w:color w:val="00000A"/>
+          <w:sz w:val="21"/>
+          <w:szCs w:val="22"/>
           <w:lang w:val="en-US" w:eastAsia="zh-CN" w:bidi="ar-SA"/>
         </w:rPr>
         <w:t>newtable</w:t>
@@ -8565,11 +8547,47 @@
           <w:b/>
           <w:bCs/>
           <w:color w:val="00000A"/>
-          <w:sz w:val="32"/>
-          <w:szCs w:val="32"/>
-          <w:lang w:val="en-US" w:eastAsia="zh-CN" w:bidi="ar-SA"/>
-        </w:rPr>
-        <w:t>的参数说明）</w:t>
+          <w:sz w:val="21"/>
+          <w:szCs w:val="22"/>
+          <w:lang w:val="en-US" w:eastAsia="zh-CN" w:bidi="ar-SA"/>
+        </w:rPr>
+        <w:t>的参数说明</w:t>
+      </w:r>
+      <w:r>
+        <w:rPr>
+          <w:rFonts w:eastAsia="" w:cs="宋体" w:cstheme="minorBidi" w:eastAsiaTheme="minorEastAsia"/>
+          <w:b/>
+          <w:bCs/>
+          <w:color w:val="00000A"/>
+          <w:sz w:val="21"/>
+          <w:szCs w:val="22"/>
+          <w:lang w:val="en-US" w:eastAsia="zh-CN" w:bidi="ar-SA"/>
+        </w:rPr>
+        <w:t>,</w:t>
+      </w:r>
+      <w:r>
+        <w:rPr>
+          <w:rFonts w:ascii="Calibri" w:hAnsi="Calibri" w:cs="宋体" w:asciiTheme="minorHAnsi" w:cstheme="minorBidi" w:eastAsiaTheme="minorEastAsia" w:hAnsiTheme="minorHAnsi"/>
+          <w:b/>
+          <w:bCs/>
+          <w:color w:val="00000A"/>
+          <w:sz w:val="21"/>
+          <w:szCs w:val="22"/>
+          <w:lang w:val="en-US" w:eastAsia="zh-CN" w:bidi="ar-SA"/>
+        </w:rPr>
+        <w:t>因为有多处重复说明</w:t>
+      </w:r>
+      <w:r>
+        <w:rPr>
+          <w:rFonts w:ascii="Calibri" w:hAnsi="Calibri" w:cs="宋体" w:asciiTheme="minorHAnsi" w:cstheme="minorBidi" w:eastAsiaTheme="minorEastAsia" w:hAnsiTheme="minorHAnsi"/>
+          <w:b/>
+          <w:bCs/>
+          <w:color w:val="00000A"/>
+          <w:sz w:val="32"/>
+          <w:szCs w:val="32"/>
+          <w:lang w:val="en-US" w:eastAsia="zh-CN" w:bidi="ar-SA"/>
+        </w:rPr>
+        <w:t>）</w:t>
       </w:r>
     </w:p>
     <w:p>
@@ -8892,7 +8910,7 @@
           <w:szCs w:val="22"/>
           <w:lang w:val="en-US" w:eastAsia="zh-CN" w:bidi="ar-SA"/>
         </w:rPr>
-        <w:t>oneRoundMaxTotalBet_pairnum:</w:t>
+        <w:t xml:space="preserve">oneRoundMaxTotalBet_pairnum:  </w:t>
       </w:r>
       <w:r>
         <w:rPr>
@@ -12181,7 +12199,7 @@
         <w:docPartGallery w:val="Page Numbers (Bottom of Page)"/>
         <w:docPartUnique w:val="true"/>
       </w:docPartObj>
-      <w:id w:val="576635865"/>
+      <w:id w:val="950102054"/>
     </w:sdtPr>
     <w:sdtContent>
       <w:p>
@@ -12201,7 +12219,7 @@
           <w:fldChar w:fldCharType="separate"/>
         </w:r>
         <w:r>
-          <w:t>18</w:t>
+          <w:t>20</w:t>
         </w:r>
         <w:r>
           <w:fldChar w:fldCharType="end"/>

</xml_diff>